<commit_message>
Ready for DRV88811, again.
</commit_message>
<xml_diff>
--- a/Prelab #3.docx
+++ b/Prelab #3.docx
@@ -2615,7 +2615,10 @@
               <w:jc w:val="center"/>
             </w:pPr>
             <w:r>
-              <w:t>DirA/Dir</w:t>
+              <w:t>DirA/</w:t>
+            </w:r>
+            <w:r>
+              <w:t>Step</w:t>
             </w:r>
           </w:p>
         </w:tc>
@@ -2631,6 +2634,9 @@
               <w:contextualSpacing/>
               <w:jc w:val="center"/>
             </w:pPr>
+            <w:r>
+              <w:t>En</w:t>
+            </w:r>
           </w:p>
         </w:tc>
         <w:tc>
@@ -2721,7 +2727,10 @@
               <w:jc w:val="center"/>
             </w:pPr>
             <w:r>
-              <w:t>EnA/En</w:t>
+              <w:t>EnA/</w:t>
+            </w:r>
+            <w:r>
+              <w:t>Dir</w:t>
             </w:r>
           </w:p>
         </w:tc>
@@ -2738,23 +2747,17 @@
               <w:jc w:val="center"/>
             </w:pPr>
             <w:r>
+              <w:t>PWM</w:t>
+            </w:r>
+            <w:r>
+              <w:t xml:space="preserve">-&gt; </w:t>
+            </w:r>
+            <w:r>
               <w:rPr>
-                <w:vertAlign w:val="subscript"/>
+                <w:sz w:val="20"/>
+                <w:szCs w:val="20"/>
               </w:rPr>
-              <w:t>PWM</w:t>
-            </w:r>
-            <w:r>
-              <w:rPr>
-                <w:vertAlign w:val="subscript"/>
-              </w:rPr>
-              <w:t xml:space="preserve">-&gt; </w:t>
-            </w:r>
-            <w:r>
-              <w:rPr>
-                <w:sz w:val="16"/>
-                <w:szCs w:val="16"/>
-              </w:rPr>
-              <w:t>Step/Ch.A</w:t>
+              <w:t>Ch.A</w:t>
             </w:r>
           </w:p>
         </w:tc>
@@ -3856,6 +3859,9 @@
               <w:contextualSpacing/>
               <w:jc w:val="center"/>
             </w:pPr>
+            <w:r>
+              <w:t>DirA</w:t>
+            </w:r>
           </w:p>
         </w:tc>
         <w:tc>
@@ -3916,7 +3922,7 @@
               <w:jc w:val="center"/>
             </w:pPr>
             <w:r>
-              <w:t>DirA</w:t>
+              <w:t>?</w:t>
             </w:r>
           </w:p>
         </w:tc>
@@ -3962,6 +3968,9 @@
               <w:contextualSpacing/>
               <w:jc w:val="center"/>
             </w:pPr>
+            <w:r>
+              <w:t>EnA</w:t>
+            </w:r>
           </w:p>
         </w:tc>
         <w:tc>
@@ -4022,7 +4031,7 @@
               <w:jc w:val="center"/>
             </w:pPr>
             <w:r>
-              <w:t>EnA</w:t>
+              <w:t>?</w:t>
             </w:r>
           </w:p>
         </w:tc>

</xml_diff>